<commit_message>
Tambahan Update Note DLL
</commit_message>
<xml_diff>
--- a/public/word-template/note3.docx
+++ b/public/word-template/note3.docx
@@ -204,6 +204,7 @@
         </w:rPr>
         <w:t>${</w:t>
       </w:r>
+      <w:proofErr w:type="spellStart"/>
       <w:r>
         <w:rPr>
           <w:bCs/>
@@ -212,6 +213,7 @@
         </w:rPr>
         <w:t>judul</w:t>
       </w:r>
+      <w:proofErr w:type="spellEnd"/>
       <w:r>
         <w:rPr>
           <w:bCs/>
@@ -255,8 +257,18 @@
           <w:sz w:val="22"/>
           <w:szCs w:val="20"/>
         </w:rPr>
-        <w:t>Hari/Tanggal</w:t>
-      </w:r>
+        <w:t>Hari/</w:t>
+      </w:r>
+      <w:proofErr w:type="spellStart"/>
+      <w:r>
+        <w:rPr>
+          <w:bCs/>
+          <w:sz w:val="22"/>
+          <w:szCs w:val="20"/>
+        </w:rPr>
+        <w:t>Tanggal</w:t>
+      </w:r>
+      <w:proofErr w:type="spellEnd"/>
       <w:r>
         <w:rPr>
           <w:bCs/>
@@ -280,7 +292,25 @@
           <w:sz w:val="22"/>
           <w:szCs w:val="20"/>
         </w:rPr>
-        <w:t xml:space="preserve"> ${tanggal}</w:t>
+        <w:t xml:space="preserve"> ${</w:t>
+      </w:r>
+      <w:proofErr w:type="spellStart"/>
+      <w:r>
+        <w:rPr>
+          <w:bCs/>
+          <w:sz w:val="22"/>
+          <w:szCs w:val="20"/>
+        </w:rPr>
+        <w:t>tanggal</w:t>
+      </w:r>
+      <w:proofErr w:type="spellEnd"/>
+      <w:r>
+        <w:rPr>
+          <w:bCs/>
+          <w:sz w:val="22"/>
+          <w:szCs w:val="20"/>
+        </w:rPr>
+        <w:t>}</w:t>
       </w:r>
     </w:p>
     <w:p>
@@ -293,14 +323,34 @@
           <w:szCs w:val="20"/>
         </w:rPr>
       </w:pPr>
-      <w:r>
-        <w:rPr>
-          <w:bCs/>
-          <w:sz w:val="22"/>
-          <w:szCs w:val="20"/>
-        </w:rPr>
-        <w:t>Pimpinan Rapat</w:t>
-      </w:r>
+      <w:proofErr w:type="spellStart"/>
+      <w:r>
+        <w:rPr>
+          <w:bCs/>
+          <w:sz w:val="22"/>
+          <w:szCs w:val="20"/>
+        </w:rPr>
+        <w:t>Pimpinan</w:t>
+      </w:r>
+      <w:proofErr w:type="spellEnd"/>
+      <w:r>
+        <w:rPr>
+          <w:bCs/>
+          <w:sz w:val="22"/>
+          <w:szCs w:val="20"/>
+        </w:rPr>
+        <w:t xml:space="preserve"> </w:t>
+      </w:r>
+      <w:proofErr w:type="spellStart"/>
+      <w:r>
+        <w:rPr>
+          <w:bCs/>
+          <w:sz w:val="22"/>
+          <w:szCs w:val="20"/>
+        </w:rPr>
+        <w:t>Rapat</w:t>
+      </w:r>
+      <w:proofErr w:type="spellEnd"/>
       <w:r>
         <w:rPr>
           <w:bCs/>
@@ -339,12 +389,14 @@
         </w:rPr>
         <w:t>${</w:t>
       </w:r>
+      <w:proofErr w:type="spellStart"/>
       <w:r>
         <w:rPr>
           <w:sz w:val="22"/>
         </w:rPr>
         <w:t>pemimpin</w:t>
       </w:r>
+      <w:proofErr w:type="spellEnd"/>
       <w:r>
         <w:rPr>
           <w:sz w:val="22"/>
@@ -368,8 +420,18 @@
           <w:sz w:val="22"/>
           <w:szCs w:val="20"/>
         </w:rPr>
-        <w:t>Yang Hadir</w:t>
-      </w:r>
+        <w:t xml:space="preserve">Yang </w:t>
+      </w:r>
+      <w:proofErr w:type="spellStart"/>
+      <w:r>
+        <w:rPr>
+          <w:bCs/>
+          <w:sz w:val="22"/>
+          <w:szCs w:val="20"/>
+        </w:rPr>
+        <w:t>Hadir</w:t>
+      </w:r>
+      <w:proofErr w:type="spellEnd"/>
       <w:r>
         <w:rPr>
           <w:bCs/>
@@ -401,12 +463,14 @@
         </w:rPr>
         <w:t>${</w:t>
       </w:r>
+      <w:proofErr w:type="spellStart"/>
       <w:r>
         <w:rPr>
           <w:sz w:val="22"/>
         </w:rPr>
         <w:t>hadir</w:t>
       </w:r>
+      <w:proofErr w:type="spellEnd"/>
       <w:r>
         <w:rPr>
           <w:sz w:val="22"/>
@@ -448,14 +512,62 @@
           <w:szCs w:val="20"/>
         </w:rPr>
       </w:pPr>
-      <w:r>
-        <w:rPr>
-          <w:bCs/>
-          <w:sz w:val="22"/>
-          <w:szCs w:val="20"/>
-        </w:rPr>
-        <w:t>Materi Rapat/Hal-Hal yang Dibahas :</w:t>
-      </w:r>
+      <w:proofErr w:type="spellStart"/>
+      <w:r>
+        <w:rPr>
+          <w:bCs/>
+          <w:sz w:val="22"/>
+          <w:szCs w:val="20"/>
+        </w:rPr>
+        <w:t>Materi</w:t>
+      </w:r>
+      <w:proofErr w:type="spellEnd"/>
+      <w:r>
+        <w:rPr>
+          <w:bCs/>
+          <w:sz w:val="22"/>
+          <w:szCs w:val="20"/>
+        </w:rPr>
+        <w:t xml:space="preserve"> </w:t>
+      </w:r>
+      <w:proofErr w:type="spellStart"/>
+      <w:r>
+        <w:rPr>
+          <w:bCs/>
+          <w:sz w:val="22"/>
+          <w:szCs w:val="20"/>
+        </w:rPr>
+        <w:t>Rapat</w:t>
+      </w:r>
+      <w:proofErr w:type="spellEnd"/>
+      <w:r>
+        <w:rPr>
+          <w:bCs/>
+          <w:sz w:val="22"/>
+          <w:szCs w:val="20"/>
+        </w:rPr>
+        <w:t xml:space="preserve">/Hal-Hal yang </w:t>
+      </w:r>
+      <w:proofErr w:type="spellStart"/>
+      <w:proofErr w:type="gramStart"/>
+      <w:r>
+        <w:rPr>
+          <w:bCs/>
+          <w:sz w:val="22"/>
+          <w:szCs w:val="20"/>
+        </w:rPr>
+        <w:t>Dibahas</w:t>
+      </w:r>
+      <w:proofErr w:type="spellEnd"/>
+      <w:r>
+        <w:rPr>
+          <w:bCs/>
+          <w:sz w:val="22"/>
+          <w:szCs w:val="20"/>
+        </w:rPr>
+        <w:t xml:space="preserve"> :</w:t>
+      </w:r>
+      <w:proofErr w:type="gramEnd"/>
     </w:p>
     <w:p>
       <w:pPr>
@@ -543,6 +655,8 @@
         </w:rPr>
         <w:t>}</w:t>
       </w:r>
+      <w:bookmarkStart w:id="0" w:name="_GoBack"/>
+      <w:bookmarkEnd w:id="0"/>
     </w:p>
     <w:p>
       <w:pPr>
@@ -660,7 +774,21 @@
                               <w:rPr>
                                 <w:sz w:val="22"/>
                               </w:rPr>
-                              <w:t>Yang menghadiri,</w:t>
+                              <w:t xml:space="preserve">Yang </w:t>
+                            </w:r>
+                            <w:proofErr w:type="spellStart"/>
+                            <w:r>
+                              <w:rPr>
+                                <w:sz w:val="22"/>
+                              </w:rPr>
+                              <w:t>menghadiri</w:t>
+                            </w:r>
+                            <w:proofErr w:type="spellEnd"/>
+                            <w:r>
+                              <w:rPr>
+                                <w:sz w:val="22"/>
+                              </w:rPr>
+                              <w:t>,</w:t>
                             </w:r>
                           </w:p>
                           <w:p/>
@@ -674,14 +802,14 @@
                               </w:rPr>
                               <w:t>${</w:t>
                             </w:r>
+                            <w:proofErr w:type="spellStart"/>
                             <w:r>
                               <w:rPr>
                                 <w:sz w:val="22"/>
                               </w:rPr>
                               <w:t>hadir</w:t>
                             </w:r>
-                            <w:bookmarkStart w:id="0" w:name="_GoBack"/>
-                            <w:bookmarkEnd w:id="0"/>
+                            <w:proofErr w:type="spellEnd"/>
                             <w:r>
                               <w:rPr>
                                 <w:sz w:val="22"/>
@@ -725,7 +853,21 @@
                         <w:rPr>
                           <w:sz w:val="22"/>
                         </w:rPr>
-                        <w:t>Yang menghadiri,</w:t>
+                        <w:t xml:space="preserve">Yang </w:t>
+                      </w:r>
+                      <w:proofErr w:type="spellStart"/>
+                      <w:r>
+                        <w:rPr>
+                          <w:sz w:val="22"/>
+                        </w:rPr>
+                        <w:t>menghadiri</w:t>
+                      </w:r>
+                      <w:proofErr w:type="spellEnd"/>
+                      <w:r>
+                        <w:rPr>
+                          <w:sz w:val="22"/>
+                        </w:rPr>
+                        <w:t>,</w:t>
                       </w:r>
                     </w:p>
                     <w:p/>
@@ -739,14 +881,14 @@
                         </w:rPr>
                         <w:t>${</w:t>
                       </w:r>
+                      <w:proofErr w:type="spellStart"/>
                       <w:r>
                         <w:rPr>
                           <w:sz w:val="22"/>
                         </w:rPr>
                         <w:t>hadir</w:t>
                       </w:r>
-                      <w:bookmarkStart w:id="1" w:name="_GoBack"/>
-                      <w:bookmarkEnd w:id="1"/>
+                      <w:proofErr w:type="spellEnd"/>
                       <w:r>
                         <w:rPr>
                           <w:sz w:val="22"/>
@@ -762,13 +904,23 @@
           </mc:Fallback>
         </mc:AlternateContent>
       </w:r>
-      <w:r>
-        <w:rPr>
-          <w:bCs/>
-          <w:sz w:val="22"/>
-          <w:szCs w:val="20"/>
-        </w:rPr>
-        <w:t>Mengetahui,</w:t>
+      <w:proofErr w:type="spellStart"/>
+      <w:r>
+        <w:rPr>
+          <w:bCs/>
+          <w:sz w:val="22"/>
+          <w:szCs w:val="20"/>
+        </w:rPr>
+        <w:t>Mengetahui</w:t>
+      </w:r>
+      <w:proofErr w:type="spellEnd"/>
+      <w:r>
+        <w:rPr>
+          <w:bCs/>
+          <w:sz w:val="22"/>
+          <w:szCs w:val="20"/>
+        </w:rPr>
+        <w:t>,</w:t>
       </w:r>
     </w:p>
     <w:p>
@@ -781,14 +933,70 @@
           <w:szCs w:val="20"/>
         </w:rPr>
       </w:pPr>
-      <w:r>
-        <w:rPr>
-          <w:bCs/>
-          <w:sz w:val="22"/>
-          <w:szCs w:val="20"/>
-        </w:rPr>
-        <w:t>Kepala Dinas Komunikasi dan Informatika</w:t>
-      </w:r>
+      <w:proofErr w:type="spellStart"/>
+      <w:r>
+        <w:rPr>
+          <w:bCs/>
+          <w:sz w:val="22"/>
+          <w:szCs w:val="20"/>
+        </w:rPr>
+        <w:t>Kepala</w:t>
+      </w:r>
+      <w:proofErr w:type="spellEnd"/>
+      <w:r>
+        <w:rPr>
+          <w:bCs/>
+          <w:sz w:val="22"/>
+          <w:szCs w:val="20"/>
+        </w:rPr>
+        <w:t xml:space="preserve"> </w:t>
+      </w:r>
+      <w:proofErr w:type="spellStart"/>
+      <w:r>
+        <w:rPr>
+          <w:bCs/>
+          <w:sz w:val="22"/>
+          <w:szCs w:val="20"/>
+        </w:rPr>
+        <w:t>Dinas</w:t>
+      </w:r>
+      <w:proofErr w:type="spellEnd"/>
+      <w:r>
+        <w:rPr>
+          <w:bCs/>
+          <w:sz w:val="22"/>
+          <w:szCs w:val="20"/>
+        </w:rPr>
+        <w:t xml:space="preserve"> </w:t>
+      </w:r>
+      <w:proofErr w:type="spellStart"/>
+      <w:r>
+        <w:rPr>
+          <w:bCs/>
+          <w:sz w:val="22"/>
+          <w:szCs w:val="20"/>
+        </w:rPr>
+        <w:t>Komunikasi</w:t>
+      </w:r>
+      <w:proofErr w:type="spellEnd"/>
+      <w:r>
+        <w:rPr>
+          <w:bCs/>
+          <w:sz w:val="22"/>
+          <w:szCs w:val="20"/>
+        </w:rPr>
+        <w:t xml:space="preserve"> dan </w:t>
+      </w:r>
+      <w:proofErr w:type="spellStart"/>
+      <w:r>
+        <w:rPr>
+          <w:bCs/>
+          <w:sz w:val="22"/>
+          <w:szCs w:val="20"/>
+        </w:rPr>
+        <w:t>Informatika</w:t>
+      </w:r>
+      <w:proofErr w:type="spellEnd"/>
     </w:p>
     <w:p>
       <w:pPr>
@@ -800,14 +1008,34 @@
           <w:szCs w:val="20"/>
         </w:rPr>
       </w:pPr>
-      <w:r>
-        <w:rPr>
-          <w:bCs/>
-          <w:sz w:val="22"/>
-          <w:szCs w:val="20"/>
-        </w:rPr>
-        <w:t>Kabupaten Tabanan</w:t>
-      </w:r>
+      <w:proofErr w:type="spellStart"/>
+      <w:r>
+        <w:rPr>
+          <w:bCs/>
+          <w:sz w:val="22"/>
+          <w:szCs w:val="20"/>
+        </w:rPr>
+        <w:t>Kabupaten</w:t>
+      </w:r>
+      <w:proofErr w:type="spellEnd"/>
+      <w:r>
+        <w:rPr>
+          <w:bCs/>
+          <w:sz w:val="22"/>
+          <w:szCs w:val="20"/>
+        </w:rPr>
+        <w:t xml:space="preserve"> </w:t>
+      </w:r>
+      <w:proofErr w:type="spellStart"/>
+      <w:r>
+        <w:rPr>
+          <w:bCs/>
+          <w:sz w:val="22"/>
+          <w:szCs w:val="20"/>
+        </w:rPr>
+        <w:t>Tabanan</w:t>
+      </w:r>
+      <w:proofErr w:type="spellEnd"/>
     </w:p>
     <w:p>
       <w:pPr>
@@ -852,14 +1080,34 @@
           <w:szCs w:val="20"/>
         </w:rPr>
       </w:pPr>
-      <w:r>
-        <w:rPr>
-          <w:bCs/>
-          <w:sz w:val="22"/>
-          <w:szCs w:val="20"/>
-        </w:rPr>
-        <w:t>Drs. I Putu Dian Setiawan</w:t>
-      </w:r>
+      <w:proofErr w:type="spellStart"/>
+      <w:r>
+        <w:rPr>
+          <w:bCs/>
+          <w:sz w:val="22"/>
+          <w:szCs w:val="20"/>
+        </w:rPr>
+        <w:t>Drs.</w:t>
+      </w:r>
+      <w:proofErr w:type="spellEnd"/>
+      <w:r>
+        <w:rPr>
+          <w:bCs/>
+          <w:sz w:val="22"/>
+          <w:szCs w:val="20"/>
+        </w:rPr>
+        <w:t xml:space="preserve"> I Putu Dian </w:t>
+      </w:r>
+      <w:proofErr w:type="spellStart"/>
+      <w:r>
+        <w:rPr>
+          <w:bCs/>
+          <w:sz w:val="22"/>
+          <w:szCs w:val="20"/>
+        </w:rPr>
+        <w:t>Setiawan</w:t>
+      </w:r>
+      <w:proofErr w:type="spellEnd"/>
     </w:p>
     <w:p>
       <w:pPr>
@@ -2553,7 +2801,7 @@
 </file>
 
 <file path=customXml/itemProps1.xml><?xml version="1.0" encoding="utf-8"?>
-<ds:datastoreItem xmlns:ds="http://schemas.openxmlformats.org/officeDocument/2006/customXml" ds:itemID="{A0CC7E81-F7C5-4E46-B307-D301863A629F}">
+<ds:datastoreItem xmlns:ds="http://schemas.openxmlformats.org/officeDocument/2006/customXml" ds:itemID="{58565CD7-8A2F-43E1-8F1A-7B647B2F3D94}">
   <ds:schemaRefs>
     <ds:schemaRef ds:uri="http://schemas.openxmlformats.org/officeDocument/2006/bibliography"/>
   </ds:schemaRefs>

</xml_diff>